<commit_message>
updated user documentation for mod_ml
</commit_message>
<xml_diff>
--- a/docs/ApacheModuleUserDocumentationmod_ml.docx
+++ b/docs/ApacheModuleUserDocumentationmod_ml.docx
@@ -583,11 +583,6 @@
         <w:rPr>
           <w:rtl w:val="0"/>
         </w:rPr>
-      </w:r>
-    </w:p>
-    <w:p>
-      <w:r>
-        <w:br w:type="page"/>
       </w:r>
     </w:p>
     <w:p>
@@ -870,7 +865,7 @@
                 <w:b w:val="1"/>
                 <w:rtl w:val="0"/>
               </w:rPr>
-              <w:t xml:space="preserve">MLFeatures, MLLabels, MLOutProc</w:t>
+              <w:t xml:space="preserve">MLFeatures, MLVars, MLOutProc</w:t>
             </w:r>
             <w:r>
               <w:rPr>
@@ -1307,7 +1302,7 @@
         <w:rPr>
           <w:rtl w:val="0"/>
         </w:rPr>
-        <w:t xml:space="preserve">regexes must use m// with () captures or s/// to work. the s///g option does not work currently</w:t>
+        <w:t xml:space="preserve">regexes must use m// with () captures or s/// to work. </w:t>
       </w:r>
     </w:p>
     <w:p>
@@ -1559,7 +1554,20 @@
           <w:i w:val="1"/>
           <w:rtl w:val="0"/>
         </w:rPr>
-        <w:t xml:space="preserve">epoch (seconds), millis (epoch in milliseconds), ctime (string format), rfc822 (string format), or any valid strftime format</w:t>
+        <w:t xml:space="preserve">epoch (seconds), micros (epoch in microseconds), millis (epoch in milliseconds), ctime (string format), rfc822 (string format), or any valid strftime format</w:t>
+      </w:r>
+      <w:r>
+        <w:rPr>
+          <w:rtl w:val="0"/>
+        </w:rPr>
+        <w:t xml:space="preserve">) OR the current wall clock time (options: </w:t>
+      </w:r>
+      <w:r>
+        <w:rPr>
+          <w:i w:val="1"/>
+          <w:rtl w:val="0"/>
+        </w:rPr>
+        <w:t xml:space="preserve">now (microseconds), elapsed [= now - micros]</w:t>
       </w:r>
       <w:r>
         <w:rPr>
@@ -1822,13 +1830,41 @@
           <w:i w:val="1"/>
           <w:rtl w:val="0"/>
         </w:rPr>
-        <w:t xml:space="preserve">sha1-encoded-string:salt</w:t>
-      </w:r>
-      <w:r>
-        <w:rPr>
-          <w:rtl w:val="0"/>
-        </w:rPr>
-        <w:t xml:space="preserve">. The first half of the pair is the sha1 hash of a sha1 hash of the password plus the salt. The second half is the salt. External services are expected to use the salt and their own copy of the password to authenticate the feature string.</w:t>
+        <w:t xml:space="preserve">nonce=sha1(sha1(password)):salt</w:t>
+      </w:r>
+      <w:r>
+        <w:rPr>
+          <w:rtl w:val="0"/>
+        </w:rPr>
+        <w:t xml:space="preserve">. The first half of the pair is the sha1 hash of a sha1 hash of the password plus the salt. The second half is the salt. For example:</w:t>
+      </w:r>
+    </w:p>
+    <w:p>
+      <w:pPr>
+        <w:spacing w:after="200" w:lineRule="auto"/>
+        <w:contextualSpacing w:val="0"/>
+      </w:pPr>
+      <w:r>
+        <w:rPr>
+          <w:rFonts w:ascii="Courier New" w:cs="Courier New" w:eastAsia="Courier New" w:hAnsi="Courier New"/>
+          <w:sz w:val="16"/>
+          <w:szCs w:val="16"/>
+          <w:rtl w:val="0"/>
+        </w:rPr>
+        <w:t xml:space="preserve">nonce=60750304db2314d6c2aa234568ff2e66bda7562a:c58de859b5fd2103f32deea7fa9aa579c87ebca5</w:t>
+      </w:r>
+    </w:p>
+    <w:p>
+      <w:pPr>
+        <w:spacing w:after="200" w:lineRule="auto"/>
+        <w:ind w:left="720" w:firstLine="0"/>
+        <w:contextualSpacing w:val="0"/>
+      </w:pPr>
+      <w:r>
+        <w:rPr>
+          <w:rtl w:val="0"/>
+        </w:rPr>
+        <w:t xml:space="preserve">External services are expected to use the salt and their own copy of the password to recreate the feature string.</w:t>
       </w:r>
       <w:r>
         <w:rPr>
@@ -1856,7 +1892,7 @@
           <w:i w:val="1"/>
           <w:rtl w:val="0"/>
         </w:rPr>
-        <w:t xml:space="preserve">MLLabels </w:t>
+        <w:t xml:space="preserve">MLVars </w:t>
       </w:r>
     </w:p>
     <w:p>
@@ -1890,28 +1926,150 @@
           <w:i w:val="1"/>
           <w:rtl w:val="0"/>
         </w:rPr>
-        <w:t xml:space="preserve">MLLabels {cgi|uri|header|env|cookie|time|literal|request|auth} {field1, field2 ...}</w:t>
-      </w:r>
-    </w:p>
-    <w:p>
-      <w:pPr>
-        <w:contextualSpacing w:val="0"/>
-      </w:pPr>
-      <w:r>
-        <w:rPr>
-          <w:rtl w:val="0"/>
-        </w:rPr>
-      </w:r>
-    </w:p>
-    <w:p>
-      <w:pPr>
-        <w:contextualSpacing w:val="0"/>
-      </w:pPr>
-      <w:r>
-        <w:rPr>
-          <w:rtl w:val="0"/>
-        </w:rPr>
-        <w:t xml:space="preserve">Label name(s) in order. Labels are features used for supervised learning. They tell a learning algorithm the “ground” truth of how to interpret the feature input. MLLabels uses the same syntax and feature types as MLFeatures. When the feature string is created the MLLabels fields always precede the MLFeatures fields. Beyond that mod_ml does not do any special processing of labels versus ordinary features. Features and labels are associated with specific preprocessors, classifiers and class responders as defined by </w:t>
+        <w:t xml:space="preserve">MLVars {cgi|uri|header|env|cookie|time|literal|request|auth} {field1, field2 ...}</w:t>
+      </w:r>
+    </w:p>
+    <w:p>
+      <w:pPr>
+        <w:contextualSpacing w:val="0"/>
+      </w:pPr>
+      <w:r>
+        <w:rPr>
+          <w:rtl w:val="0"/>
+        </w:rPr>
+      </w:r>
+    </w:p>
+    <w:p>
+      <w:pPr>
+        <w:contextualSpacing w:val="0"/>
+      </w:pPr>
+      <w:r>
+        <w:rPr>
+          <w:rtl w:val="0"/>
+        </w:rPr>
+        <w:t xml:space="preserve">One or more extra variables. These are not sent to the preprocessor or classifier but can be used to modify a preprocessor, classifier or class response IP process. </w:t>
+      </w:r>
+    </w:p>
+    <w:p>
+      <w:pPr>
+        <w:contextualSpacing w:val="0"/>
+      </w:pPr>
+      <w:r>
+        <w:rPr>
+          <w:rtl w:val="0"/>
+        </w:rPr>
+      </w:r>
+    </w:p>
+    <w:p>
+      <w:pPr>
+        <w:contextualSpacing w:val="0"/>
+      </w:pPr>
+      <w:r>
+        <w:rPr>
+          <w:rtl w:val="0"/>
+        </w:rPr>
+        <w:t xml:space="preserve">For example:</w:t>
+      </w:r>
+    </w:p>
+    <w:p>
+      <w:pPr>
+        <w:contextualSpacing w:val="0"/>
+      </w:pPr>
+      <w:r>
+        <w:rPr>
+          <w:rFonts w:ascii="Courier New" w:cs="Courier New" w:eastAsia="Courier New" w:hAnsi="Courier New"/>
+          <w:sz w:val="16"/>
+          <w:szCs w:val="16"/>
+          <w:rtl w:val="0"/>
+        </w:rPr>
+        <w:t xml:space="preserve">MLFieldProc proc /usr/local/micros2ip.pl time mylatestip</w:t>
+      </w:r>
+    </w:p>
+    <w:p>
+      <w:pPr>
+        <w:contextualSpacing w:val="0"/>
+      </w:pPr>
+      <w:r>
+        <w:rPr>
+          <w:rFonts w:ascii="Courier New" w:cs="Courier New" w:eastAsia="Courier New" w:hAnsi="Courier New"/>
+          <w:sz w:val="16"/>
+          <w:szCs w:val="16"/>
+          <w:rtl w:val="0"/>
+        </w:rPr>
+        <w:t xml:space="preserve">MLFieldProc proc /usr/local/micros2port.pl time mylatestport</w:t>
+      </w:r>
+    </w:p>
+    <w:p>
+      <w:pPr>
+        <w:contextualSpacing w:val="0"/>
+      </w:pPr>
+      <w:r>
+        <w:rPr>
+          <w:rFonts w:ascii="Courier New" w:cs="Courier New" w:eastAsia="Courier New" w:hAnsi="Courier New"/>
+          <w:sz w:val="16"/>
+          <w:szCs w:val="16"/>
+          <w:rtl w:val="0"/>
+        </w:rPr>
+        <w:t xml:space="preserve">MLVars time mylatestip=now mylatestport=now</w:t>
+      </w:r>
+    </w:p>
+    <w:p>
+      <w:pPr>
+        <w:contextualSpacing w:val="0"/>
+      </w:pPr>
+      <w:r>
+        <w:rPr>
+          <w:rFonts w:ascii="Courier New" w:cs="Courier New" w:eastAsia="Courier New" w:hAnsi="Courier New"/>
+          <w:sz w:val="16"/>
+          <w:szCs w:val="16"/>
+          <w:rtl w:val="0"/>
+        </w:rPr>
+        <w:t xml:space="preserve">MLClassifier ip %{time:mylatestip}:%{time:mylatestport}</w:t>
+      </w:r>
+    </w:p>
+    <w:p>
+      <w:pPr>
+        <w:contextualSpacing w:val="0"/>
+      </w:pPr>
+      <w:r>
+        <w:rPr>
+          <w:rtl w:val="0"/>
+        </w:rPr>
+        <w:t xml:space="preserve">would take the current wallclock time and use it to determine which IP address and port to send the feature string to. This allows for in-module load balancing based on variable data. Variable syntax is of the form </w:t>
+      </w:r>
+      <w:r>
+        <w:rPr>
+          <w:i w:val="1"/>
+          <w:rtl w:val="0"/>
+        </w:rPr>
+        <w:t xml:space="preserve">%{vartype:varname}</w:t>
+      </w:r>
+      <w:r>
+        <w:rPr>
+          <w:rtl w:val="0"/>
+        </w:rPr>
+        <w:t xml:space="preserve">.</w:t>
+      </w:r>
+    </w:p>
+    <w:p>
+      <w:pPr>
+        <w:contextualSpacing w:val="0"/>
+      </w:pPr>
+      <w:r>
+        <w:rPr>
+          <w:rtl w:val="0"/>
+        </w:rPr>
+      </w:r>
+    </w:p>
+    <w:p>
+      <w:pPr>
+        <w:contextualSpacing w:val="0"/>
+      </w:pPr>
+      <w:r>
+        <w:rPr>
+          <w:rtl w:val="0"/>
+        </w:rPr>
+        <w:t xml:space="preserve">Features and vars are associated with specific preprocessors, classifiers and class responders as defined by </w:t>
       </w:r>
       <w:r>
         <w:rPr>
@@ -1948,6 +2106,144 @@
         <w:rPr>
           <w:rtl w:val="0"/>
         </w:rPr>
+      </w:r>
+    </w:p>
+    <w:p>
+      <w:pPr>
+        <w:contextualSpacing w:val="0"/>
+      </w:pPr>
+      <w:r>
+        <w:rPr>
+          <w:b w:val="1"/>
+          <w:i w:val="1"/>
+          <w:rtl w:val="0"/>
+        </w:rPr>
+        <w:t xml:space="preserve">MLSendLength </w:t>
+      </w:r>
+    </w:p>
+    <w:p>
+      <w:pPr>
+        <w:contextualSpacing w:val="0"/>
+      </w:pPr>
+      <w:r>
+        <w:rPr>
+          <w:rtl w:val="0"/>
+        </w:rPr>
+        <w:t xml:space="preserve">Stage: data formatting</w:t>
+      </w:r>
+    </w:p>
+    <w:p>
+      <w:pPr>
+        <w:contextualSpacing w:val="0"/>
+      </w:pPr>
+      <w:r>
+        <w:rPr>
+          <w:rtl w:val="0"/>
+        </w:rPr>
+        <w:t xml:space="preserve">Syntax:</w:t>
+      </w:r>
+    </w:p>
+    <w:p>
+      <w:pPr>
+        <w:contextualSpacing w:val="0"/>
+      </w:pPr>
+      <w:r>
+        <w:rPr>
+          <w:i w:val="1"/>
+          <w:rtl w:val="0"/>
+        </w:rPr>
+        <w:t xml:space="preserve">MLSendLength {on|off}</w:t>
+      </w:r>
+    </w:p>
+    <w:p>
+      <w:pPr>
+        <w:contextualSpacing w:val="0"/>
+      </w:pPr>
+      <w:r>
+        <w:rPr>
+          <w:rtl w:val="0"/>
+        </w:rPr>
+      </w:r>
+    </w:p>
+    <w:p>
+      <w:pPr>
+        <w:contextualSpacing w:val="0"/>
+      </w:pPr>
+      <w:r>
+        <w:rPr>
+          <w:rtl w:val="0"/>
+        </w:rPr>
+        <w:t xml:space="preserve">Whether or not to send the length of the feature string before sending the feature string. </w:t>
+      </w:r>
+    </w:p>
+    <w:p>
+      <w:pPr>
+        <w:contextualSpacing w:val="0"/>
+      </w:pPr>
+      <w:r>
+        <w:rPr>
+          <w:rtl w:val="0"/>
+        </w:rPr>
+        <w:t xml:space="preserve">For example:</w:t>
+      </w:r>
+    </w:p>
+    <w:p>
+      <w:pPr>
+        <w:contextualSpacing w:val="0"/>
+      </w:pPr>
+      <w:r>
+        <w:rPr>
+          <w:rFonts w:ascii="Courier New" w:cs="Courier New" w:eastAsia="Courier New" w:hAnsi="Courier New"/>
+          <w:sz w:val="16"/>
+          <w:szCs w:val="16"/>
+          <w:rtl w:val="0"/>
+        </w:rPr>
+        <w:t xml:space="preserve">2237 “field1”,”field2”, .... (up to 2237 characters)</w:t>
+      </w:r>
+    </w:p>
+    <w:p>
+      <w:pPr>
+        <w:contextualSpacing w:val="0"/>
+      </w:pPr>
+      <w:r>
+        <w:rPr>
+          <w:rtl w:val="0"/>
+        </w:rPr>
+      </w:r>
+    </w:p>
+    <w:p>
+      <w:pPr>
+        <w:contextualSpacing w:val="0"/>
+      </w:pPr>
+      <w:r>
+        <w:rPr>
+          <w:rtl w:val="0"/>
+        </w:rPr>
+        <w:t xml:space="preserve">This directive can be turned on and off for different classifiers and preprocessors as needed. </w:t>
+      </w:r>
+    </w:p>
+    <w:p>
+      <w:pPr>
+        <w:contextualSpacing w:val="0"/>
+      </w:pPr>
+      <w:r>
+        <w:rPr>
+          <w:rtl w:val="0"/>
+        </w:rPr>
+        <w:t xml:space="preserve">Default is for the length </w:t>
+      </w:r>
+      <w:r>
+        <w:rPr>
+          <w:i w:val="1"/>
+          <w:rtl w:val="0"/>
+        </w:rPr>
+        <w:t xml:space="preserve">not</w:t>
+      </w:r>
+      <w:r>
+        <w:rPr>
+          <w:rtl w:val="0"/>
+        </w:rPr>
+        <w:t xml:space="preserve"> to be sent.</w:t>
       </w:r>
     </w:p>
     <w:p>
@@ -2209,28 +2505,67 @@
         <w:rPr>
           <w:rtl w:val="0"/>
         </w:rPr>
-        <w:t xml:space="preserve">The sock, ip and proc the same as with the *FieldProc directives except that they are sent the entire feature string including any auth fields. </w:t>
-      </w:r>
-    </w:p>
-    <w:p>
-      <w:pPr>
-        <w:contextualSpacing w:val="0"/>
-      </w:pPr>
-      <w:r>
-        <w:rPr>
-          <w:rtl w:val="0"/>
-        </w:rPr>
-      </w:r>
-    </w:p>
-    <w:p>
-      <w:pPr>
-        <w:contextualSpacing w:val="0"/>
-      </w:pPr>
-      <w:r>
-        <w:rPr>
-          <w:rtl w:val="0"/>
-        </w:rPr>
-        <w:t xml:space="preserve">The {action} is expected to be a single host:port, socket or path. If a command needs to be run with arguments, encapsulate it in a script that can be run without arguments.</w:t>
+        <w:t xml:space="preserve">The sock, ip and proc the same as with the *FieldProc directives except that they are sent the entire feature string including any auth fields. Use </w:t>
+      </w:r>
+      <w:r>
+        <w:rPr>
+          <w:i w:val="1"/>
+          <w:rtl w:val="0"/>
+        </w:rPr>
+        <w:t xml:space="preserve">MLSendLength</w:t>
+      </w:r>
+      <w:r>
+        <w:rPr>
+          <w:rtl w:val="0"/>
+        </w:rPr>
+        <w:t xml:space="preserve"> to prepend the length.</w:t>
+      </w:r>
+    </w:p>
+    <w:p>
+      <w:pPr>
+        <w:contextualSpacing w:val="0"/>
+      </w:pPr>
+      <w:r>
+        <w:rPr>
+          <w:rtl w:val="0"/>
+        </w:rPr>
+      </w:r>
+    </w:p>
+    <w:p>
+      <w:pPr>
+        <w:contextualSpacing w:val="0"/>
+      </w:pPr>
+      <w:r>
+        <w:rPr>
+          <w:rtl w:val="0"/>
+        </w:rPr>
+        <w:t xml:space="preserve">The {action} is expected to be a single host:port, socket or path. If a command needs to be run with arguments, encapsulate it in a script that can be run without arguments. For IP based actions  use </w:t>
+      </w:r>
+      <w:r>
+        <w:rPr>
+          <w:i w:val="1"/>
+          <w:rtl w:val="0"/>
+        </w:rPr>
+        <w:t xml:space="preserve">MLVars </w:t>
+      </w:r>
+      <w:r>
+        <w:rPr>
+          <w:rtl w:val="0"/>
+        </w:rPr>
+        <w:t xml:space="preserve">with a </w:t>
+      </w:r>
+      <w:r>
+        <w:rPr>
+          <w:i w:val="1"/>
+          <w:rtl w:val="0"/>
+        </w:rPr>
+        <w:t xml:space="preserve">MLFieldProc</w:t>
+      </w:r>
+      <w:r>
+        <w:rPr>
+          <w:rtl w:val="0"/>
+        </w:rPr>
+        <w:t xml:space="preserve"> directive to dynamically set the IP address or port. This works for for any IP based classifier, preprocessor or class response directive.</w:t>
       </w:r>
     </w:p>
     <w:p>
@@ -2271,7 +2606,7 @@
           <w:i w:val="1"/>
           <w:rtl w:val="0"/>
         </w:rPr>
-        <w:t xml:space="preserve">MLLabels </w:t>
+        <w:t xml:space="preserve">MLVars </w:t>
       </w:r>
       <w:r>
         <w:rPr>
@@ -2477,7 +2812,7 @@
           <w:i w:val="1"/>
           <w:rtl w:val="0"/>
         </w:rPr>
-        <w:t xml:space="preserve">MLLabels </w:t>
+        <w:t xml:space="preserve">MLVars </w:t>
       </w:r>
       <w:r>
         <w:rPr>
@@ -2515,6 +2850,56 @@
       </w:pPr>
       <w:r>
         <w:rPr>
+          <w:rtl w:val="0"/>
+        </w:rPr>
+      </w:r>
+    </w:p>
+    <w:p>
+      <w:pPr>
+        <w:contextualSpacing w:val="0"/>
+      </w:pPr>
+      <w:r>
+        <w:rPr>
+          <w:rtl w:val="0"/>
+        </w:rPr>
+      </w:r>
+    </w:p>
+    <w:p>
+      <w:pPr>
+        <w:contextualSpacing w:val="0"/>
+      </w:pPr>
+      <w:r>
+        <w:rPr>
+          <w:rtl w:val="0"/>
+        </w:rPr>
+      </w:r>
+    </w:p>
+    <w:p>
+      <w:pPr>
+        <w:contextualSpacing w:val="0"/>
+      </w:pPr>
+      <w:r>
+        <w:rPr>
+          <w:rtl w:val="0"/>
+        </w:rPr>
+      </w:r>
+    </w:p>
+    <w:p>
+      <w:pPr>
+        <w:contextualSpacing w:val="0"/>
+      </w:pPr>
+      <w:r>
+        <w:rPr>
+          <w:rtl w:val="0"/>
+        </w:rPr>
+      </w:r>
+    </w:p>
+    <w:p>
+      <w:pPr>
+        <w:contextualSpacing w:val="0"/>
+      </w:pPr>
+      <w:r>
+        <w:rPr>
           <w:b w:val="1"/>
           <w:i w:val="1"/>
           <w:rtl w:val="0"/>
@@ -2615,7 +3000,7 @@
           <w:i w:val="1"/>
           <w:rtl w:val="0"/>
         </w:rPr>
-        <w:t xml:space="preserve">MLLabels </w:t>
+        <w:t xml:space="preserve">MLVars </w:t>
       </w:r>
       <w:r>
         <w:rPr>
@@ -2682,7 +3067,42 @@
         <w:rPr>
           <w:rtl w:val="0"/>
         </w:rPr>
-        <w:t xml:space="preserve">Use this directive for debugging. Normal page output will be replaced by debug output from mod_ml. See the Appendix on building mod_ml with debug information for more information on how to turn on debug features</w:t>
+        <w:t xml:space="preserve">Use this directive for debugging. Normal page output will be replaced by debug output from mod_ml. See the Appendix on building mod_ml with debug information for more information on how to turn on debug features.</w:t>
+      </w:r>
+    </w:p>
+    <w:p>
+      <w:pPr>
+        <w:contextualSpacing w:val="0"/>
+      </w:pPr>
+      <w:r>
+        <w:rPr>
+          <w:rtl w:val="0"/>
+        </w:rPr>
+      </w:r>
+    </w:p>
+    <w:p>
+      <w:pPr>
+        <w:contextualSpacing w:val="0"/>
+      </w:pPr>
+      <w:r>
+        <w:rPr>
+          <w:rtl w:val="0"/>
+        </w:rPr>
+        <w:t xml:space="preserve">To get extended logging output use (in the main Apache configuration):</w:t>
+      </w:r>
+    </w:p>
+    <w:p>
+      <w:pPr>
+        <w:contextualSpacing w:val="0"/>
+      </w:pPr>
+      <w:r>
+        <w:rPr>
+          <w:rFonts w:ascii="Courier New" w:cs="Courier New" w:eastAsia="Courier New" w:hAnsi="Courier New"/>
+          <w:sz w:val="16"/>
+          <w:szCs w:val="16"/>
+          <w:rtl w:val="0"/>
+        </w:rPr>
+        <w:t xml:space="preserve">LogLevel trace1</w:t>
       </w:r>
     </w:p>
     <w:p>
@@ -3044,7 +3464,7 @@
                 <w:rtl w:val="0"/>
               </w:rPr>
               <w:tab/>
-              <w:t xml:space="preserve">MLLabels header useragent=User-Agent</w:t>
+              <w:t xml:space="preserve">MLFeatures header useragent=User-Agent</w:t>
             </w:r>
           </w:p>
           <w:p>
@@ -3788,28 +4208,17 @@
         <w:rPr>
           <w:rtl w:val="0"/>
         </w:rPr>
-        <w:t xml:space="preserve">The mod_ml module was developed and tested under Ubuntu Linux version 14.04 with Apache 2.4.7 . However, it should work under all platforms that Apache supports. On non-Linux systems such as Windows the unix socket interface is disabled.</w:t>
-      </w:r>
-    </w:p>
-    <w:p>
-      <w:pPr>
-        <w:contextualSpacing w:val="0"/>
-      </w:pPr>
-      <w:r>
-        <w:rPr>
-          <w:rtl w:val="0"/>
-        </w:rPr>
-      </w:r>
-    </w:p>
-    <w:p>
-      <w:pPr>
-        <w:contextualSpacing w:val="0"/>
-      </w:pPr>
-      <w:r>
-        <w:rPr>
-          <w:rtl w:val="0"/>
-        </w:rPr>
-        <w:t xml:space="preserve">Building Apache with a module statically linked into the Apache binary can result in some performance benefits. At the moment mod_ml has not been set up to be built as part of the Apache binary. However, it is possible to do this with some modification. In general the steps are: download the Apache source tree, add the module code to a directory in the modules subdirectory of the source tree, add appropriate makefiles to the directory, enable the module in the Apache build and finally build the Apache binary. The details of how to do this are beyond the scope of this document but there are a number of online references explaining the process.</w:t>
+        <w:t xml:space="preserve">The mod_ml module was developed and tested under Ubuntu Linux version 14.04 with Apache 2.4.7 and 2.4.16. </w:t>
+      </w:r>
+    </w:p>
+    <w:p>
+      <w:pPr>
+        <w:contextualSpacing w:val="0"/>
+      </w:pPr>
+      <w:r>
+        <w:rPr>
+          <w:rtl w:val="0"/>
+        </w:rPr>
       </w:r>
     </w:p>
     <w:p>

</xml_diff>

<commit_message>
updated mod_ml documentation to include MLString, != syntax, libsvm MLOutFormat
</commit_message>
<xml_diff>
--- a/docs/ApacheModuleUserDocumentationmod_ml.docx
+++ b/docs/ApacheModuleUserDocumentationmod_ml.docx
@@ -92,16 +92,11 @@
         </w:rPr>
         <w:t xml:space="preserve">A second motivation is that data classified “on the fly” is more useful than data classified after the fact. HTTP requests classified via mod_ml can be acted on immediately at the time of the request. The request could be modified by mod_ml by adding cgi data, headers or environment variables. The request could be redirected after modification by mod_rewrite. Finally the classification output could be forwarded to external processes to alter system behaviour. </w:t>
       </w:r>
-      <w:commentRangeStart w:id="0"/>
       <w:r>
         <w:rPr>
           <w:rtl w:val="0"/>
         </w:rPr>
         <w:t xml:space="preserve">An example of the latter </w:t>
-      </w:r>
-      <w:commentRangeEnd w:id="0"/>
-      <w:r>
-        <w:commentReference w:id="0"/>
       </w:r>
       <w:r>
         <w:rPr>
@@ -320,7 +315,7 @@
         </w:rPr>
         <w:t xml:space="preserve">The mod_ml module was written to work with Apache 2.4 servers. It may not work with earlier 2.x servers and will certainly not work with 1.3 servers. See </w:t>
       </w:r>
-      <w:hyperlink r:id="rId6">
+      <w:hyperlink r:id="rId5">
         <w:r>
           <w:rPr>
             <w:color w:val="1155cc"/>
@@ -878,7 +873,7 @@
                 <w:b w:val="1"/>
                 <w:rtl w:val="0"/>
               </w:rPr>
-              <w:t xml:space="preserve">MLFeatures, MLVars, MLOutProc</w:t>
+              <w:t xml:space="preserve">MLString, MLFeatures, MLVars, MLOutProc</w:t>
             </w:r>
             <w:r>
               <w:rPr>
@@ -1661,7 +1656,80 @@
         <w:rPr>
           <w:rtl w:val="0"/>
         </w:rPr>
-        <w:t xml:space="preserve">. This custom name is used in the jsonfields output format for the name of the field.</w:t>
+        <w:t xml:space="preserve">. This custom name is used in the jsonfields output format for the name of the field. If different data from the same field must be generated use unique names for each field and invoke </w:t>
+      </w:r>
+      <w:r>
+        <w:rPr>
+          <w:i w:val="1"/>
+          <w:rtl w:val="0"/>
+        </w:rPr>
+        <w:t xml:space="preserve">MLFieldProc</w:t>
+      </w:r>
+      <w:r>
+        <w:rPr>
+          <w:rtl w:val="0"/>
+        </w:rPr>
+        <w:t xml:space="preserve"> with the unique name. </w:t>
+      </w:r>
+    </w:p>
+    <w:p>
+      <w:pPr>
+        <w:contextualSpacing w:val="0"/>
+      </w:pPr>
+      <w:r>
+        <w:rPr>
+          <w:rtl w:val="0"/>
+        </w:rPr>
+      </w:r>
+    </w:p>
+    <w:p>
+      <w:pPr>
+        <w:contextualSpacing w:val="0"/>
+      </w:pPr>
+      <w:r>
+        <w:rPr>
+          <w:rtl w:val="0"/>
+        </w:rPr>
+        <w:t xml:space="preserve">Note that these directives are not automatically cleared when a new </w:t>
+      </w:r>
+      <w:r>
+        <w:rPr>
+          <w:i w:val="1"/>
+          <w:rtl w:val="0"/>
+        </w:rPr>
+        <w:t xml:space="preserve">MLFeatures</w:t>
+      </w:r>
+      <w:r>
+        <w:rPr>
+          <w:rtl w:val="0"/>
+        </w:rPr>
+        <w:t xml:space="preserve">, </w:t>
+      </w:r>
+      <w:r>
+        <w:rPr>
+          <w:i w:val="1"/>
+          <w:rtl w:val="0"/>
+        </w:rPr>
+        <w:t xml:space="preserve">MLVars</w:t>
+      </w:r>
+      <w:r>
+        <w:rPr>
+          <w:rtl w:val="0"/>
+        </w:rPr>
+        <w:t xml:space="preserve"> or </w:t>
+      </w:r>
+      <w:r>
+        <w:rPr>
+          <w:i w:val="1"/>
+          <w:rtl w:val="0"/>
+        </w:rPr>
+        <w:t xml:space="preserve">MLString</w:t>
+      </w:r>
+      <w:r>
+        <w:rPr>
+          <w:rtl w:val="0"/>
+        </w:rPr>
+        <w:t xml:space="preserve"> directive is found.  </w:t>
       </w:r>
     </w:p>
     <w:p>
@@ -1891,16 +1959,6 @@
       </w:pPr>
       <w:r>
         <w:rPr>
-          <w:rtl w:val="0"/>
-        </w:rPr>
-      </w:r>
-    </w:p>
-    <w:p>
-      <w:pPr>
-        <w:contextualSpacing w:val="0"/>
-      </w:pPr>
-      <w:r>
-        <w:rPr>
           <w:b w:val="1"/>
           <w:i w:val="1"/>
           <w:rtl w:val="0"/>
@@ -2048,6 +2106,16 @@
         <w:rPr>
           <w:rtl w:val="0"/>
         </w:rPr>
+      </w:r>
+    </w:p>
+    <w:p>
+      <w:pPr>
+        <w:contextualSpacing w:val="0"/>
+      </w:pPr>
+      <w:r>
+        <w:rPr>
+          <w:rtl w:val="0"/>
+        </w:rPr>
         <w:t xml:space="preserve">would take the current wallclock time and use it to determine which IP address and port to send the feature string to. This allows for in-module load balancing based on variable data. Variable syntax is of the form </w:t>
       </w:r>
       <w:r>
@@ -2109,6 +2177,107 @@
           <w:rtl w:val="0"/>
         </w:rPr>
         <w:t xml:space="preserve">directives.</w:t>
+      </w:r>
+    </w:p>
+    <w:p>
+      <w:pPr>
+        <w:contextualSpacing w:val="0"/>
+      </w:pPr>
+      <w:r>
+        <w:rPr>
+          <w:rtl w:val="0"/>
+        </w:rPr>
+      </w:r>
+    </w:p>
+    <w:p>
+      <w:pPr>
+        <w:contextualSpacing w:val="0"/>
+      </w:pPr>
+      <w:r>
+        <w:rPr>
+          <w:b w:val="1"/>
+          <w:i w:val="1"/>
+          <w:rtl w:val="0"/>
+        </w:rPr>
+        <w:t xml:space="preserve">MLString</w:t>
+      </w:r>
+      <w:r>
+        <w:rPr>
+          <w:rtl w:val="0"/>
+        </w:rPr>
+      </w:r>
+    </w:p>
+    <w:p>
+      <w:pPr>
+        <w:contextualSpacing w:val="0"/>
+      </w:pPr>
+      <w:r>
+        <w:rPr>
+          <w:rtl w:val="0"/>
+        </w:rPr>
+        <w:t xml:space="preserve">Stage: data formatting</w:t>
+      </w:r>
+    </w:p>
+    <w:p>
+      <w:pPr>
+        <w:contextualSpacing w:val="0"/>
+      </w:pPr>
+      <w:r>
+        <w:rPr>
+          <w:rtl w:val="0"/>
+        </w:rPr>
+        <w:t xml:space="preserve">Syntax:</w:t>
+      </w:r>
+    </w:p>
+    <w:p>
+      <w:pPr>
+        <w:contextualSpacing w:val="0"/>
+      </w:pPr>
+      <w:r>
+        <w:rPr>
+          <w:i w:val="1"/>
+          <w:rtl w:val="0"/>
+        </w:rPr>
+        <w:t xml:space="preserve">MLString “formatted feature string”</w:t>
+      </w:r>
+      <w:r>
+        <w:rPr>
+          <w:rtl w:val="0"/>
+        </w:rPr>
+      </w:r>
+    </w:p>
+    <w:p>
+      <w:pPr>
+        <w:contextualSpacing w:val="0"/>
+      </w:pPr>
+      <w:r>
+        <w:rPr>
+          <w:rtl w:val="0"/>
+        </w:rPr>
+      </w:r>
+    </w:p>
+    <w:p>
+      <w:pPr>
+        <w:contextualSpacing w:val="0"/>
+      </w:pPr>
+      <w:r>
+        <w:rPr>
+          <w:rtl w:val="0"/>
+        </w:rPr>
+        <w:t xml:space="preserve">The formatted feature string is a combination of string literals and fields in the form </w:t>
+      </w:r>
+      <w:r>
+        <w:rPr>
+          <w:i w:val="1"/>
+          <w:rtl w:val="0"/>
+        </w:rPr>
+        <w:t xml:space="preserve">%{fieldtype:[name=]field}</w:t>
+      </w:r>
+      <w:r>
+        <w:rPr>
+          <w:rtl w:val="0"/>
+        </w:rPr>
+        <w:t xml:space="preserve">. This is the best directive to use to produce vowpal wabbit compatible input data.</w:t>
       </w:r>
     </w:p>
     <w:p>
@@ -2402,7 +2571,20 @@
         <w:rPr>
           <w:rtl w:val="0"/>
         </w:rPr>
-        <w:t xml:space="preserve">jsonarray: unlabelled, quoted features in an array (e.g. [ “fieldval1”, “fieldval2”, … ] )</w:t>
+        <w:t xml:space="preserve">jsonarray: unlabelled, quoted features in an array (e.g. </w:t>
+      </w:r>
+      <w:r>
+        <w:rPr>
+          <w:i w:val="1"/>
+          <w:rtl w:val="0"/>
+        </w:rPr>
+        <w:t xml:space="preserve">[ “fieldval1”, “fieldval2”, … ]</w:t>
+      </w:r>
+      <w:r>
+        <w:rPr>
+          <w:rtl w:val="0"/>
+        </w:rPr>
+        <w:t xml:space="preserve"> )</w:t>
       </w:r>
     </w:p>
     <w:p>
@@ -2419,7 +2601,74 @@
         <w:rPr>
           <w:rtl w:val="0"/>
         </w:rPr>
-        <w:t xml:space="preserve">jsonfields: labelled, quoted features in a dictionary (e.g. { “name1”: “val1”, … } )</w:t>
+        <w:t xml:space="preserve">jsonfields: labelled, quoted features in a dictionary (e.g. </w:t>
+      </w:r>
+      <w:r>
+        <w:rPr>
+          <w:i w:val="1"/>
+          <w:rtl w:val="0"/>
+        </w:rPr>
+        <w:t xml:space="preserve">{ “name1”: “val1”, … }</w:t>
+      </w:r>
+      <w:r>
+        <w:rPr>
+          <w:rtl w:val="0"/>
+        </w:rPr>
+        <w:t xml:space="preserve"> )</w:t>
+      </w:r>
+    </w:p>
+    <w:p>
+      <w:pPr>
+        <w:numPr>
+          <w:ilvl w:val="0"/>
+          <w:numId w:val="4"/>
+        </w:numPr>
+        <w:ind w:left="720" w:hanging="360"/>
+        <w:contextualSpacing w:val="1"/>
+        <w:rPr>
+          <w:u w:val="none"/>
+        </w:rPr>
+      </w:pPr>
+      <w:r>
+        <w:rPr>
+          <w:rtl w:val="0"/>
+        </w:rPr>
+        <w:t xml:space="preserve">libsvm: first feature is unlabelled, following features are unquoted in the form: </w:t>
+      </w:r>
+      <w:r>
+        <w:rPr>
+          <w:i w:val="1"/>
+          <w:rtl w:val="0"/>
+        </w:rPr>
+        <w:t xml:space="preserve">name:value</w:t>
+      </w:r>
+    </w:p>
+    <w:p>
+      <w:pPr>
+        <w:contextualSpacing w:val="0"/>
+      </w:pPr>
+      <w:r>
+        <w:rPr>
+          <w:rtl w:val="0"/>
+        </w:rPr>
+      </w:r>
+    </w:p>
+    <w:p>
+      <w:pPr>
+        <w:contextualSpacing w:val="0"/>
+      </w:pPr>
+      <w:r>
+        <w:rPr>
+          <w:i w:val="1"/>
+          <w:rtl w:val="0"/>
+        </w:rPr>
+        <w:t xml:space="preserve">MLString</w:t>
+      </w:r>
+      <w:r>
+        <w:rPr>
+          <w:rtl w:val="0"/>
+        </w:rPr>
+        <w:t xml:space="preserve"> automatically sets the output format to “raw.”</w:t>
       </w:r>
     </w:p>
     <w:p>
@@ -2757,7 +3006,7 @@
           <w:i w:val="1"/>
           <w:rtl w:val="0"/>
         </w:rPr>
-        <w:t xml:space="preserve">&gt;{number}, &gt;={number}, ={number}, &lt;{number}</w:t>
+        <w:t xml:space="preserve">&gt;{number}, &gt;={number}, ={number}, !{number} (or equivalently  !={number}) &lt;{number}</w:t>
       </w:r>
       <w:r>
         <w:rPr>
@@ -2871,46 +3120,6 @@
           <w:rtl w:val="0"/>
         </w:rPr>
         <w:t xml:space="preserve">directives determine the labels and features that get sent to the class responders.</w:t>
-      </w:r>
-    </w:p>
-    <w:p>
-      <w:pPr>
-        <w:contextualSpacing w:val="0"/>
-      </w:pPr>
-      <w:r>
-        <w:rPr>
-          <w:rtl w:val="0"/>
-        </w:rPr>
-      </w:r>
-    </w:p>
-    <w:p>
-      <w:pPr>
-        <w:contextualSpacing w:val="0"/>
-      </w:pPr>
-      <w:r>
-        <w:rPr>
-          <w:rtl w:val="0"/>
-        </w:rPr>
-      </w:r>
-    </w:p>
-    <w:p>
-      <w:pPr>
-        <w:contextualSpacing w:val="0"/>
-      </w:pPr>
-      <w:r>
-        <w:rPr>
-          <w:rtl w:val="0"/>
-        </w:rPr>
-      </w:r>
-    </w:p>
-    <w:p>
-      <w:pPr>
-        <w:contextualSpacing w:val="0"/>
-      </w:pPr>
-      <w:r>
-        <w:rPr>
-          <w:rtl w:val="0"/>
-        </w:rPr>
       </w:r>
     </w:p>
     <w:p>
@@ -4277,40 +4486,6 @@
     </w:sectPr>
   </w:body>
 </w:document>
-</file>
-
-<file path=word/comments.xml><?xml version="1.0" encoding="utf-8"?>
-<w:comments xmlns:mc="http://schemas.openxmlformats.org/markup-compatibility/2006" xmlns:o="urn:schemas-microsoft-com:office:office" xmlns:r="http://schemas.openxmlformats.org/officeDocument/2006/relationships" xmlns:m="http://schemas.openxmlformats.org/officeDocument/2006/math" xmlns:v="urn:schemas-microsoft-com:vml" xmlns:wp="http://schemas.openxmlformats.org/drawingml/2006/wordprocessingDrawing" xmlns:w10="urn:schemas-microsoft-com:office:word" xmlns:w="http://schemas.openxmlformats.org/wordprocessingml/2006/main" xmlns:wne="http://schemas.microsoft.com/office/word/2006/wordml" xmlns:sl="http://schemas.openxmlformats.org/schemaLibrary/2006/main" xmlns:a="http://schemas.openxmlformats.org/drawingml/2006/main" xmlns:pic="http://schemas.openxmlformats.org/drawingml/2006/picture" xmlns:c="http://schemas.openxmlformats.org/drawingml/2006/chart" xmlns:lc="http://schemas.openxmlformats.org/drawingml/2006/lockedCanvas" xmlns:dgm="http://schemas.openxmlformats.org/drawingml/2006/diagram" xmlns:wps="http://schemas.microsoft.com/office/word/2010/wordprocessingShape" xmlns:wpg="http://schemas.microsoft.com/office/word/2010/wordprocessingGroup">
-  <w:comment w:author="Cee Doubleu" w:id="0" w:date="2015-08-02T05:11:41Z">
-    <w:p>
-      <w:pPr>
-        <w:keepNext w:val="0"/>
-        <w:keepLines w:val="0"/>
-        <w:widowControl w:val="0"/>
-        <w:spacing w:after="0" w:before="0" w:line="240" w:lineRule="auto"/>
-        <w:ind w:left="0" w:right="0" w:firstLine="0"/>
-        <w:contextualSpacing w:val="0"/>
-        <w:jc w:val="left"/>
-      </w:pPr>
-      <w:r>
-        <w:rPr>
-          <w:rFonts w:ascii="Arial" w:cs="Arial" w:eastAsia="Arial" w:hAnsi="Arial"/>
-          <w:b w:val="0"/>
-          <w:i w:val="0"/>
-          <w:smallCaps w:val="0"/>
-          <w:strike w:val="0"/>
-          <w:color w:val="000000"/>
-          <w:sz w:val="22"/>
-          <w:szCs w:val="22"/>
-          <w:u w:val="none"/>
-          <w:vertAlign w:val="baseline"/>
-          <w:rtl w:val="0"/>
-        </w:rPr>
-        <w:t xml:space="preserve">this was what I was talking about earlier via email</w:t>
-      </w:r>
-    </w:p>
-  </w:comment>
-</w:comments>
 </file>
 
 <file path=word/numbering.xml><?xml version="1.0" encoding="utf-8"?>

</xml_diff>